<commit_message>
new rt you i efgr
</commit_message>
<xml_diff>
--- a/a tahlel project 2/test-mydocx.docx
+++ b/a tahlel project 2/test-mydocx.docx
@@ -685,8 +685,6 @@
                 <w:lang w:bidi="ar-IQ"/>
               </w:rPr>
             </w:pPr>
-            <w:bookmarkStart w:id="0" w:name="_GoBack"/>
-            <w:bookmarkEnd w:id="0"/>
           </w:p>
         </w:tc>
       </w:tr>
@@ -706,11 +704,15 @@
           <w:p>
             <w:pPr>
               <w:jc w:val="center"/>
-            </w:pPr>
-            <w:r>
-              <w:rPr>
-                <w:b/>
-                <w:bCs/>
+              <w:rPr>
+                <w:u w:val="single"/>
+              </w:rPr>
+            </w:pPr>
+            <w:r>
+              <w:rPr>
+                <w:b/>
+                <w:bCs/>
+                <w:u w:val="single"/>
                 <w:lang w:bidi="ar-IQ"/>
               </w:rPr>
               <w:t>1defult</w:t>
@@ -730,11 +732,15 @@
           <w:p>
             <w:pPr>
               <w:jc w:val="center"/>
-            </w:pPr>
-            <w:r>
-              <w:rPr>
-                <w:b/>
-                <w:bCs/>
+              <w:rPr>
+                <w:u w:val="single"/>
+              </w:rPr>
+            </w:pPr>
+            <w:r>
+              <w:rPr>
+                <w:b/>
+                <w:bCs/>
+                <w:u w:val="single"/>
                 <w:lang w:bidi="ar-IQ"/>
               </w:rPr>
               <w:t>1unit</w:t>
@@ -755,11 +761,15 @@
           <w:p>
             <w:pPr>
               <w:jc w:val="center"/>
-            </w:pPr>
-            <w:r>
-              <w:rPr>
-                <w:b/>
-                <w:bCs/>
+              <w:rPr>
+                <w:u w:val="single"/>
+              </w:rPr>
+            </w:pPr>
+            <w:r>
+              <w:rPr>
+                <w:b/>
+                <w:bCs/>
+                <w:u w:val="single"/>
                 <w:lang w:bidi="ar-IQ"/>
               </w:rPr>
               <w:t>1r</w:t>
@@ -782,13 +792,15 @@
               <w:rPr>
                 <w:b/>
                 <w:bCs/>
-                <w:lang w:bidi="ar-IQ"/>
-              </w:rPr>
-            </w:pPr>
-            <w:r>
-              <w:rPr>
-                <w:b/>
-                <w:bCs/>
+                <w:u w:val="single"/>
+                <w:lang w:bidi="ar-IQ"/>
+              </w:rPr>
+            </w:pPr>
+            <w:r>
+              <w:rPr>
+                <w:b/>
+                <w:bCs/>
+                <w:u w:val="single"/>
                 <w:lang w:bidi="ar-IQ"/>
               </w:rPr>
               <w:t>1</w:t>
@@ -800,6 +812,7 @@
               <w:rPr>
                 <w:b/>
                 <w:bCs/>
+                <w:u w:val="single"/>
                 <w:lang w:bidi="ar-IQ"/>
               </w:rPr>
             </w:pPr>
@@ -822,11 +835,15 @@
           <w:p>
             <w:pPr>
               <w:jc w:val="center"/>
-            </w:pPr>
-            <w:r>
-              <w:rPr>
-                <w:b/>
-                <w:bCs/>
+              <w:rPr>
+                <w:u w:val="single"/>
+              </w:rPr>
+            </w:pPr>
+            <w:r>
+              <w:rPr>
+                <w:b/>
+                <w:bCs/>
+                <w:u w:val="single"/>
                 <w:lang w:bidi="ar-IQ"/>
               </w:rPr>
               <w:t>2</w:t>
@@ -835,6 +852,7 @@
               <w:rPr>
                 <w:b/>
                 <w:bCs/>
+                <w:u w:val="single"/>
                 <w:lang w:bidi="ar-IQ"/>
               </w:rPr>
               <w:t>defult</w:t>
@@ -854,11 +872,15 @@
           <w:p>
             <w:pPr>
               <w:jc w:val="center"/>
-            </w:pPr>
-            <w:r>
-              <w:rPr>
-                <w:b/>
-                <w:bCs/>
+              <w:rPr>
+                <w:u w:val="single"/>
+              </w:rPr>
+            </w:pPr>
+            <w:r>
+              <w:rPr>
+                <w:b/>
+                <w:bCs/>
+                <w:u w:val="single"/>
                 <w:lang w:bidi="ar-IQ"/>
               </w:rPr>
               <w:t>2unit</w:t>
@@ -879,15 +901,21 @@
           <w:p>
             <w:pPr>
               <w:jc w:val="center"/>
-            </w:pPr>
-            <w:r>
-              <w:rPr>
-                <w:b/>
-                <w:bCs/>
+              <w:rPr>
+                <w:u w:val="single"/>
+              </w:rPr>
+            </w:pPr>
+            <w:r>
+              <w:rPr>
+                <w:b/>
+                <w:bCs/>
+                <w:u w:val="single"/>
                 <w:lang w:bidi="ar-IQ"/>
               </w:rPr>
               <w:t>2r</w:t>
             </w:r>
+            <w:bookmarkStart w:id="0" w:name="_GoBack"/>
+            <w:bookmarkEnd w:id="0"/>
           </w:p>
         </w:tc>
         <w:tc>
@@ -906,13 +934,15 @@
               <w:rPr>
                 <w:b/>
                 <w:bCs/>
-                <w:lang w:bidi="ar-IQ"/>
-              </w:rPr>
-            </w:pPr>
-            <w:r>
-              <w:rPr>
-                <w:b/>
-                <w:bCs/>
+                <w:u w:val="single"/>
+                <w:lang w:bidi="ar-IQ"/>
+              </w:rPr>
+            </w:pPr>
+            <w:r>
+              <w:rPr>
+                <w:b/>
+                <w:bCs/>
+                <w:u w:val="single"/>
                 <w:lang w:bidi="ar-IQ"/>
               </w:rPr>
               <w:t>2</w:t>
@@ -924,6 +954,7 @@
               <w:rPr>
                 <w:b/>
                 <w:bCs/>
+                <w:u w:val="single"/>
                 <w:lang w:bidi="ar-IQ"/>
               </w:rPr>
             </w:pPr>
@@ -946,11 +977,15 @@
           <w:p>
             <w:pPr>
               <w:jc w:val="center"/>
-            </w:pPr>
-            <w:r>
-              <w:rPr>
-                <w:b/>
-                <w:bCs/>
+              <w:rPr>
+                <w:u w:val="single"/>
+              </w:rPr>
+            </w:pPr>
+            <w:r>
+              <w:rPr>
+                <w:b/>
+                <w:bCs/>
+                <w:u w:val="single"/>
                 <w:lang w:bidi="ar-IQ"/>
               </w:rPr>
               <w:t>3</w:t>
@@ -959,6 +994,7 @@
               <w:rPr>
                 <w:b/>
                 <w:bCs/>
+                <w:u w:val="single"/>
                 <w:lang w:bidi="ar-IQ"/>
               </w:rPr>
               <w:t>defult</w:t>
@@ -978,11 +1014,15 @@
           <w:p>
             <w:pPr>
               <w:jc w:val="center"/>
-            </w:pPr>
-            <w:r>
-              <w:rPr>
-                <w:b/>
-                <w:bCs/>
+              <w:rPr>
+                <w:u w:val="single"/>
+              </w:rPr>
+            </w:pPr>
+            <w:r>
+              <w:rPr>
+                <w:b/>
+                <w:bCs/>
+                <w:u w:val="single"/>
                 <w:lang w:bidi="ar-IQ"/>
               </w:rPr>
               <w:t>3unit</w:t>
@@ -1003,11 +1043,15 @@
           <w:p>
             <w:pPr>
               <w:jc w:val="center"/>
-            </w:pPr>
-            <w:r>
-              <w:rPr>
-                <w:b/>
-                <w:bCs/>
+              <w:rPr>
+                <w:u w:val="single"/>
+              </w:rPr>
+            </w:pPr>
+            <w:r>
+              <w:rPr>
+                <w:b/>
+                <w:bCs/>
+                <w:u w:val="single"/>
                 <w:lang w:bidi="ar-IQ"/>
               </w:rPr>
               <w:t>3r</w:t>
@@ -1030,13 +1074,15 @@
               <w:rPr>
                 <w:b/>
                 <w:bCs/>
-                <w:lang w:bidi="ar-IQ"/>
-              </w:rPr>
-            </w:pPr>
-            <w:r>
-              <w:rPr>
-                <w:b/>
-                <w:bCs/>
+                <w:u w:val="single"/>
+                <w:lang w:bidi="ar-IQ"/>
+              </w:rPr>
+            </w:pPr>
+            <w:r>
+              <w:rPr>
+                <w:b/>
+                <w:bCs/>
+                <w:u w:val="single"/>
                 <w:lang w:bidi="ar-IQ"/>
               </w:rPr>
               <w:t>3</w:t>
@@ -1070,11 +1116,15 @@
           <w:p>
             <w:pPr>
               <w:jc w:val="center"/>
-            </w:pPr>
-            <w:r>
-              <w:rPr>
-                <w:b/>
-                <w:bCs/>
+              <w:rPr>
+                <w:u w:val="single"/>
+              </w:rPr>
+            </w:pPr>
+            <w:r>
+              <w:rPr>
+                <w:b/>
+                <w:bCs/>
+                <w:u w:val="single"/>
                 <w:lang w:bidi="ar-IQ"/>
               </w:rPr>
               <w:t>4</w:t>
@@ -1083,6 +1133,7 @@
               <w:rPr>
                 <w:b/>
                 <w:bCs/>
+                <w:u w:val="single"/>
                 <w:lang w:bidi="ar-IQ"/>
               </w:rPr>
               <w:t>defult</w:t>
@@ -1102,11 +1153,15 @@
           <w:p>
             <w:pPr>
               <w:jc w:val="center"/>
-            </w:pPr>
-            <w:r>
-              <w:rPr>
-                <w:b/>
-                <w:bCs/>
+              <w:rPr>
+                <w:u w:val="single"/>
+              </w:rPr>
+            </w:pPr>
+            <w:r>
+              <w:rPr>
+                <w:b/>
+                <w:bCs/>
+                <w:u w:val="single"/>
                 <w:lang w:bidi="ar-IQ"/>
               </w:rPr>
               <w:t>4unit</w:t>
@@ -1127,11 +1182,15 @@
           <w:p>
             <w:pPr>
               <w:jc w:val="center"/>
-            </w:pPr>
-            <w:r>
-              <w:rPr>
-                <w:b/>
-                <w:bCs/>
+              <w:rPr>
+                <w:u w:val="single"/>
+              </w:rPr>
+            </w:pPr>
+            <w:r>
+              <w:rPr>
+                <w:b/>
+                <w:bCs/>
+                <w:u w:val="single"/>
                 <w:lang w:bidi="ar-IQ"/>
               </w:rPr>
               <w:t>4r</w:t>
@@ -1154,13 +1213,15 @@
               <w:rPr>
                 <w:b/>
                 <w:bCs/>
-                <w:lang w:bidi="ar-IQ"/>
-              </w:rPr>
-            </w:pPr>
-            <w:r>
-              <w:rPr>
-                <w:b/>
-                <w:bCs/>
+                <w:u w:val="single"/>
+                <w:lang w:bidi="ar-IQ"/>
+              </w:rPr>
+            </w:pPr>
+            <w:r>
+              <w:rPr>
+                <w:b/>
+                <w:bCs/>
+                <w:u w:val="single"/>
                 <w:lang w:bidi="ar-IQ"/>
               </w:rPr>
               <w:t>4</w:t>
@@ -1172,6 +1233,7 @@
               <w:rPr>
                 <w:b/>
                 <w:bCs/>
+                <w:u w:val="single"/>
                 <w:lang w:bidi="ar-IQ"/>
               </w:rPr>
             </w:pPr>
@@ -1194,11 +1256,15 @@
           <w:p>
             <w:pPr>
               <w:jc w:val="center"/>
-            </w:pPr>
-            <w:r>
-              <w:rPr>
-                <w:b/>
-                <w:bCs/>
+              <w:rPr>
+                <w:u w:val="single"/>
+              </w:rPr>
+            </w:pPr>
+            <w:r>
+              <w:rPr>
+                <w:b/>
+                <w:bCs/>
+                <w:u w:val="single"/>
                 <w:lang w:bidi="ar-IQ"/>
               </w:rPr>
               <w:t>5</w:t>
@@ -1207,6 +1273,7 @@
               <w:rPr>
                 <w:b/>
                 <w:bCs/>
+                <w:u w:val="single"/>
                 <w:lang w:bidi="ar-IQ"/>
               </w:rPr>
               <w:t>defult</w:t>
@@ -1226,11 +1293,15 @@
           <w:p>
             <w:pPr>
               <w:jc w:val="center"/>
-            </w:pPr>
-            <w:r>
-              <w:rPr>
-                <w:b/>
-                <w:bCs/>
+              <w:rPr>
+                <w:u w:val="single"/>
+              </w:rPr>
+            </w:pPr>
+            <w:r>
+              <w:rPr>
+                <w:b/>
+                <w:bCs/>
+                <w:u w:val="single"/>
                 <w:lang w:bidi="ar-IQ"/>
               </w:rPr>
               <w:t>5unit</w:t>
@@ -1251,11 +1322,15 @@
           <w:p>
             <w:pPr>
               <w:jc w:val="center"/>
-            </w:pPr>
-            <w:r>
-              <w:rPr>
-                <w:b/>
-                <w:bCs/>
+              <w:rPr>
+                <w:u w:val="single"/>
+              </w:rPr>
+            </w:pPr>
+            <w:r>
+              <w:rPr>
+                <w:b/>
+                <w:bCs/>
+                <w:u w:val="single"/>
                 <w:lang w:bidi="ar-IQ"/>
               </w:rPr>
               <w:t>5r</w:t>
@@ -1278,13 +1353,15 @@
               <w:rPr>
                 <w:b/>
                 <w:bCs/>
-                <w:lang w:bidi="ar-IQ"/>
-              </w:rPr>
-            </w:pPr>
-            <w:r>
-              <w:rPr>
-                <w:b/>
-                <w:bCs/>
+                <w:u w:val="single"/>
+                <w:lang w:bidi="ar-IQ"/>
+              </w:rPr>
+            </w:pPr>
+            <w:r>
+              <w:rPr>
+                <w:b/>
+                <w:bCs/>
+                <w:u w:val="single"/>
                 <w:lang w:bidi="ar-IQ"/>
               </w:rPr>
               <w:t>5</w:t>
@@ -1296,6 +1373,7 @@
               <w:rPr>
                 <w:b/>
                 <w:bCs/>
+                <w:u w:val="single"/>
                 <w:lang w:bidi="ar-IQ"/>
               </w:rPr>
             </w:pPr>
@@ -1318,11 +1396,15 @@
           <w:p>
             <w:pPr>
               <w:jc w:val="center"/>
-            </w:pPr>
-            <w:r>
-              <w:rPr>
-                <w:b/>
-                <w:bCs/>
+              <w:rPr>
+                <w:u w:val="single"/>
+              </w:rPr>
+            </w:pPr>
+            <w:r>
+              <w:rPr>
+                <w:b/>
+                <w:bCs/>
+                <w:u w:val="single"/>
                 <w:lang w:bidi="ar-IQ"/>
               </w:rPr>
               <w:t>6</w:t>
@@ -1331,6 +1413,7 @@
               <w:rPr>
                 <w:b/>
                 <w:bCs/>
+                <w:u w:val="single"/>
                 <w:lang w:bidi="ar-IQ"/>
               </w:rPr>
               <w:t>defult</w:t>
@@ -1350,11 +1433,15 @@
           <w:p>
             <w:pPr>
               <w:jc w:val="center"/>
-            </w:pPr>
-            <w:r>
-              <w:rPr>
-                <w:b/>
-                <w:bCs/>
+              <w:rPr>
+                <w:u w:val="single"/>
+              </w:rPr>
+            </w:pPr>
+            <w:r>
+              <w:rPr>
+                <w:b/>
+                <w:bCs/>
+                <w:u w:val="single"/>
                 <w:lang w:bidi="ar-IQ"/>
               </w:rPr>
               <w:t>6unit</w:t>
@@ -1375,11 +1462,15 @@
           <w:p>
             <w:pPr>
               <w:jc w:val="center"/>
-            </w:pPr>
-            <w:r>
-              <w:rPr>
-                <w:b/>
-                <w:bCs/>
+              <w:rPr>
+                <w:u w:val="single"/>
+              </w:rPr>
+            </w:pPr>
+            <w:r>
+              <w:rPr>
+                <w:b/>
+                <w:bCs/>
+                <w:u w:val="single"/>
                 <w:lang w:bidi="ar-IQ"/>
               </w:rPr>
               <w:t>6r</w:t>
@@ -1402,13 +1493,15 @@
               <w:rPr>
                 <w:b/>
                 <w:bCs/>
-                <w:lang w:bidi="ar-IQ"/>
-              </w:rPr>
-            </w:pPr>
-            <w:r>
-              <w:rPr>
-                <w:b/>
-                <w:bCs/>
+                <w:u w:val="single"/>
+                <w:lang w:bidi="ar-IQ"/>
+              </w:rPr>
+            </w:pPr>
+            <w:r>
+              <w:rPr>
+                <w:b/>
+                <w:bCs/>
+                <w:u w:val="single"/>
                 <w:lang w:bidi="ar-IQ"/>
               </w:rPr>
               <w:t>6</w:t>
@@ -1420,6 +1513,7 @@
               <w:rPr>
                 <w:b/>
                 <w:bCs/>
+                <w:u w:val="single"/>
                 <w:lang w:bidi="ar-IQ"/>
               </w:rPr>
             </w:pPr>
@@ -1442,11 +1536,15 @@
           <w:p>
             <w:pPr>
               <w:jc w:val="center"/>
-            </w:pPr>
-            <w:r>
-              <w:rPr>
-                <w:b/>
-                <w:bCs/>
+              <w:rPr>
+                <w:u w:val="single"/>
+              </w:rPr>
+            </w:pPr>
+            <w:r>
+              <w:rPr>
+                <w:b/>
+                <w:bCs/>
+                <w:u w:val="single"/>
                 <w:lang w:bidi="ar-IQ"/>
               </w:rPr>
               <w:t>7</w:t>
@@ -1455,6 +1553,7 @@
               <w:rPr>
                 <w:b/>
                 <w:bCs/>
+                <w:u w:val="single"/>
                 <w:lang w:bidi="ar-IQ"/>
               </w:rPr>
               <w:t>defult</w:t>
@@ -1474,11 +1573,15 @@
           <w:p>
             <w:pPr>
               <w:jc w:val="center"/>
-            </w:pPr>
-            <w:r>
-              <w:rPr>
-                <w:b/>
-                <w:bCs/>
+              <w:rPr>
+                <w:u w:val="single"/>
+              </w:rPr>
+            </w:pPr>
+            <w:r>
+              <w:rPr>
+                <w:b/>
+                <w:bCs/>
+                <w:u w:val="single"/>
                 <w:lang w:bidi="ar-IQ"/>
               </w:rPr>
               <w:t>7unit</w:t>
@@ -1499,11 +1602,15 @@
           <w:p>
             <w:pPr>
               <w:jc w:val="center"/>
-            </w:pPr>
-            <w:r>
-              <w:rPr>
-                <w:b/>
-                <w:bCs/>
+              <w:rPr>
+                <w:u w:val="single"/>
+              </w:rPr>
+            </w:pPr>
+            <w:r>
+              <w:rPr>
+                <w:b/>
+                <w:bCs/>
+                <w:u w:val="single"/>
                 <w:lang w:bidi="ar-IQ"/>
               </w:rPr>
               <w:t>7r</w:t>
@@ -1526,13 +1633,15 @@
               <w:rPr>
                 <w:b/>
                 <w:bCs/>
-                <w:lang w:bidi="ar-IQ"/>
-              </w:rPr>
-            </w:pPr>
-            <w:r>
-              <w:rPr>
-                <w:b/>
-                <w:bCs/>
+                <w:u w:val="single"/>
+                <w:lang w:bidi="ar-IQ"/>
+              </w:rPr>
+            </w:pPr>
+            <w:r>
+              <w:rPr>
+                <w:b/>
+                <w:bCs/>
+                <w:u w:val="single"/>
                 <w:lang w:bidi="ar-IQ"/>
               </w:rPr>
               <w:t>7</w:t>
@@ -1544,6 +1653,7 @@
               <w:rPr>
                 <w:b/>
                 <w:bCs/>
+                <w:u w:val="single"/>
                 <w:lang w:bidi="ar-IQ"/>
               </w:rPr>
             </w:pPr>
@@ -1566,11 +1676,15 @@
           <w:p>
             <w:pPr>
               <w:jc w:val="center"/>
-            </w:pPr>
-            <w:r>
-              <w:rPr>
-                <w:b/>
-                <w:bCs/>
+              <w:rPr>
+                <w:u w:val="single"/>
+              </w:rPr>
+            </w:pPr>
+            <w:r>
+              <w:rPr>
+                <w:b/>
+                <w:bCs/>
+                <w:u w:val="single"/>
                 <w:lang w:bidi="ar-IQ"/>
               </w:rPr>
               <w:t>8</w:t>
@@ -1579,6 +1693,7 @@
               <w:rPr>
                 <w:b/>
                 <w:bCs/>
+                <w:u w:val="single"/>
                 <w:lang w:bidi="ar-IQ"/>
               </w:rPr>
               <w:t>defult</w:t>
@@ -1598,11 +1713,15 @@
           <w:p>
             <w:pPr>
               <w:jc w:val="center"/>
-            </w:pPr>
-            <w:r>
-              <w:rPr>
-                <w:b/>
-                <w:bCs/>
+              <w:rPr>
+                <w:u w:val="single"/>
+              </w:rPr>
+            </w:pPr>
+            <w:r>
+              <w:rPr>
+                <w:b/>
+                <w:bCs/>
+                <w:u w:val="single"/>
                 <w:lang w:bidi="ar-IQ"/>
               </w:rPr>
               <w:t>8unit</w:t>
@@ -1623,11 +1742,15 @@
           <w:p>
             <w:pPr>
               <w:jc w:val="center"/>
-            </w:pPr>
-            <w:r>
-              <w:rPr>
-                <w:b/>
-                <w:bCs/>
+              <w:rPr>
+                <w:u w:val="single"/>
+              </w:rPr>
+            </w:pPr>
+            <w:r>
+              <w:rPr>
+                <w:b/>
+                <w:bCs/>
+                <w:u w:val="single"/>
                 <w:lang w:bidi="ar-IQ"/>
               </w:rPr>
               <w:t>8r</w:t>
@@ -1650,13 +1773,15 @@
               <w:rPr>
                 <w:b/>
                 <w:bCs/>
-                <w:lang w:bidi="ar-IQ"/>
-              </w:rPr>
-            </w:pPr>
-            <w:r>
-              <w:rPr>
-                <w:b/>
-                <w:bCs/>
+                <w:u w:val="single"/>
+                <w:lang w:bidi="ar-IQ"/>
+              </w:rPr>
+            </w:pPr>
+            <w:r>
+              <w:rPr>
+                <w:b/>
+                <w:bCs/>
+                <w:u w:val="single"/>
                 <w:lang w:bidi="ar-IQ"/>
               </w:rPr>
               <w:t>8</w:t>
@@ -1668,6 +1793,7 @@
               <w:rPr>
                 <w:b/>
                 <w:bCs/>
+                <w:u w:val="single"/>
                 <w:lang w:bidi="ar-IQ"/>
               </w:rPr>
             </w:pPr>
@@ -1690,11 +1816,15 @@
           <w:p>
             <w:pPr>
               <w:jc w:val="center"/>
-            </w:pPr>
-            <w:r>
-              <w:rPr>
-                <w:b/>
-                <w:bCs/>
+              <w:rPr>
+                <w:u w:val="single"/>
+              </w:rPr>
+            </w:pPr>
+            <w:r>
+              <w:rPr>
+                <w:b/>
+                <w:bCs/>
+                <w:u w:val="single"/>
                 <w:lang w:bidi="ar-IQ"/>
               </w:rPr>
               <w:t>9</w:t>
@@ -1703,6 +1833,7 @@
               <w:rPr>
                 <w:b/>
                 <w:bCs/>
+                <w:u w:val="single"/>
                 <w:lang w:bidi="ar-IQ"/>
               </w:rPr>
               <w:t>defult</w:t>
@@ -1722,11 +1853,15 @@
           <w:p>
             <w:pPr>
               <w:jc w:val="center"/>
-            </w:pPr>
-            <w:r>
-              <w:rPr>
-                <w:b/>
-                <w:bCs/>
+              <w:rPr>
+                <w:u w:val="single"/>
+              </w:rPr>
+            </w:pPr>
+            <w:r>
+              <w:rPr>
+                <w:b/>
+                <w:bCs/>
+                <w:u w:val="single"/>
                 <w:lang w:bidi="ar-IQ"/>
               </w:rPr>
               <w:t>9unit</w:t>
@@ -1747,11 +1882,15 @@
           <w:p>
             <w:pPr>
               <w:jc w:val="center"/>
-            </w:pPr>
-            <w:r>
-              <w:rPr>
-                <w:b/>
-                <w:bCs/>
+              <w:rPr>
+                <w:u w:val="single"/>
+              </w:rPr>
+            </w:pPr>
+            <w:r>
+              <w:rPr>
+                <w:b/>
+                <w:bCs/>
+                <w:u w:val="single"/>
                 <w:lang w:bidi="ar-IQ"/>
               </w:rPr>
               <w:t>9r</w:t>
@@ -1775,13 +1914,15 @@
               <w:rPr>
                 <w:b/>
                 <w:bCs/>
-                <w:lang w:bidi="ar-IQ"/>
-              </w:rPr>
-            </w:pPr>
-            <w:r>
-              <w:rPr>
-                <w:b/>
-                <w:bCs/>
+                <w:u w:val="single"/>
+                <w:lang w:bidi="ar-IQ"/>
+              </w:rPr>
+            </w:pPr>
+            <w:r>
+              <w:rPr>
+                <w:b/>
+                <w:bCs/>
+                <w:u w:val="single"/>
                 <w:lang w:bidi="ar-IQ"/>
               </w:rPr>
               <w:t>9</w:t>
@@ -1805,11 +1946,15 @@
           <w:p>
             <w:pPr>
               <w:jc w:val="center"/>
-            </w:pPr>
-            <w:r>
-              <w:rPr>
-                <w:b/>
-                <w:bCs/>
+              <w:rPr>
+                <w:u w:val="single"/>
+              </w:rPr>
+            </w:pPr>
+            <w:r>
+              <w:rPr>
+                <w:b/>
+                <w:bCs/>
+                <w:u w:val="single"/>
                 <w:lang w:bidi="ar-IQ"/>
               </w:rPr>
               <w:t>10</w:t>
@@ -1818,6 +1963,7 @@
               <w:rPr>
                 <w:b/>
                 <w:bCs/>
+                <w:u w:val="single"/>
                 <w:lang w:bidi="ar-IQ"/>
               </w:rPr>
               <w:t>defult</w:t>
@@ -1837,11 +1983,15 @@
           <w:p>
             <w:pPr>
               <w:jc w:val="center"/>
-            </w:pPr>
-            <w:r>
-              <w:rPr>
-                <w:b/>
-                <w:bCs/>
+              <w:rPr>
+                <w:u w:val="single"/>
+              </w:rPr>
+            </w:pPr>
+            <w:r>
+              <w:rPr>
+                <w:b/>
+                <w:bCs/>
+                <w:u w:val="single"/>
                 <w:lang w:bidi="ar-IQ"/>
               </w:rPr>
               <w:t>10unit</w:t>
@@ -1862,11 +2012,15 @@
           <w:p>
             <w:pPr>
               <w:jc w:val="center"/>
-            </w:pPr>
-            <w:r>
-              <w:rPr>
-                <w:b/>
-                <w:bCs/>
+              <w:rPr>
+                <w:u w:val="single"/>
+              </w:rPr>
+            </w:pPr>
+            <w:r>
+              <w:rPr>
+                <w:b/>
+                <w:bCs/>
+                <w:u w:val="single"/>
                 <w:lang w:bidi="ar-IQ"/>
               </w:rPr>
               <w:t>10r</w:t>
@@ -1889,13 +2043,15 @@
               <w:rPr>
                 <w:b/>
                 <w:bCs/>
-                <w:lang w:bidi="ar-IQ"/>
-              </w:rPr>
-            </w:pPr>
-            <w:r>
-              <w:rPr>
-                <w:b/>
-                <w:bCs/>
+                <w:u w:val="single"/>
+                <w:lang w:bidi="ar-IQ"/>
+              </w:rPr>
+            </w:pPr>
+            <w:r>
+              <w:rPr>
+                <w:b/>
+                <w:bCs/>
+                <w:u w:val="single"/>
                 <w:lang w:bidi="ar-IQ"/>
               </w:rPr>
               <w:t>10</w:t>
@@ -1907,6 +2063,7 @@
               <w:rPr>
                 <w:b/>
                 <w:bCs/>
+                <w:u w:val="single"/>
                 <w:lang w:bidi="ar-IQ"/>
               </w:rPr>
             </w:pPr>
@@ -1929,11 +2086,15 @@
           <w:p>
             <w:pPr>
               <w:jc w:val="center"/>
-            </w:pPr>
-            <w:r>
-              <w:rPr>
-                <w:b/>
-                <w:bCs/>
+              <w:rPr>
+                <w:u w:val="single"/>
+              </w:rPr>
+            </w:pPr>
+            <w:r>
+              <w:rPr>
+                <w:b/>
+                <w:bCs/>
+                <w:u w:val="single"/>
                 <w:lang w:bidi="ar-IQ"/>
               </w:rPr>
               <w:t>11</w:t>
@@ -1942,6 +2103,7 @@
               <w:rPr>
                 <w:b/>
                 <w:bCs/>
+                <w:u w:val="single"/>
                 <w:lang w:bidi="ar-IQ"/>
               </w:rPr>
               <w:t>defult</w:t>
@@ -1961,11 +2123,15 @@
           <w:p>
             <w:pPr>
               <w:jc w:val="center"/>
-            </w:pPr>
-            <w:r>
-              <w:rPr>
-                <w:b/>
-                <w:bCs/>
+              <w:rPr>
+                <w:u w:val="single"/>
+              </w:rPr>
+            </w:pPr>
+            <w:r>
+              <w:rPr>
+                <w:b/>
+                <w:bCs/>
+                <w:u w:val="single"/>
                 <w:lang w:bidi="ar-IQ"/>
               </w:rPr>
               <w:t>11unit</w:t>
@@ -1986,11 +2152,15 @@
           <w:p>
             <w:pPr>
               <w:jc w:val="center"/>
-            </w:pPr>
-            <w:r>
-              <w:rPr>
-                <w:b/>
-                <w:bCs/>
+              <w:rPr>
+                <w:u w:val="single"/>
+              </w:rPr>
+            </w:pPr>
+            <w:r>
+              <w:rPr>
+                <w:b/>
+                <w:bCs/>
+                <w:u w:val="single"/>
                 <w:lang w:bidi="ar-IQ"/>
               </w:rPr>
               <w:t>11r</w:t>
@@ -2013,13 +2183,15 @@
               <w:rPr>
                 <w:b/>
                 <w:bCs/>
-                <w:lang w:bidi="ar-IQ"/>
-              </w:rPr>
-            </w:pPr>
-            <w:r>
-              <w:rPr>
-                <w:b/>
-                <w:bCs/>
+                <w:u w:val="single"/>
+                <w:lang w:bidi="ar-IQ"/>
+              </w:rPr>
+            </w:pPr>
+            <w:r>
+              <w:rPr>
+                <w:b/>
+                <w:bCs/>
+                <w:u w:val="single"/>
                 <w:lang w:bidi="ar-IQ"/>
               </w:rPr>
               <w:t>11</w:t>
@@ -2031,6 +2203,7 @@
               <w:rPr>
                 <w:b/>
                 <w:bCs/>
+                <w:u w:val="single"/>
                 <w:lang w:bidi="ar-IQ"/>
               </w:rPr>
             </w:pPr>
@@ -2053,11 +2226,15 @@
           <w:p>
             <w:pPr>
               <w:jc w:val="center"/>
-            </w:pPr>
-            <w:r>
-              <w:rPr>
-                <w:b/>
-                <w:bCs/>
+              <w:rPr>
+                <w:u w:val="single"/>
+              </w:rPr>
+            </w:pPr>
+            <w:r>
+              <w:rPr>
+                <w:b/>
+                <w:bCs/>
+                <w:u w:val="single"/>
                 <w:lang w:bidi="ar-IQ"/>
               </w:rPr>
               <w:t>12</w:t>
@@ -2066,6 +2243,7 @@
               <w:rPr>
                 <w:b/>
                 <w:bCs/>
+                <w:u w:val="single"/>
                 <w:lang w:bidi="ar-IQ"/>
               </w:rPr>
               <w:t>defult</w:t>
@@ -2085,11 +2263,15 @@
           <w:p>
             <w:pPr>
               <w:jc w:val="center"/>
-            </w:pPr>
-            <w:r>
-              <w:rPr>
-                <w:b/>
-                <w:bCs/>
+              <w:rPr>
+                <w:u w:val="single"/>
+              </w:rPr>
+            </w:pPr>
+            <w:r>
+              <w:rPr>
+                <w:b/>
+                <w:bCs/>
+                <w:u w:val="single"/>
                 <w:lang w:bidi="ar-IQ"/>
               </w:rPr>
               <w:t>12unit</w:t>
@@ -2110,11 +2292,15 @@
           <w:p>
             <w:pPr>
               <w:jc w:val="center"/>
-            </w:pPr>
-            <w:r>
-              <w:rPr>
-                <w:b/>
-                <w:bCs/>
+              <w:rPr>
+                <w:u w:val="single"/>
+              </w:rPr>
+            </w:pPr>
+            <w:r>
+              <w:rPr>
+                <w:b/>
+                <w:bCs/>
+                <w:u w:val="single"/>
                 <w:lang w:bidi="ar-IQ"/>
               </w:rPr>
               <w:t>12r</w:t>
@@ -2137,13 +2323,15 @@
               <w:rPr>
                 <w:b/>
                 <w:bCs/>
-                <w:lang w:bidi="ar-IQ"/>
-              </w:rPr>
-            </w:pPr>
-            <w:r>
-              <w:rPr>
-                <w:b/>
-                <w:bCs/>
+                <w:u w:val="single"/>
+                <w:lang w:bidi="ar-IQ"/>
+              </w:rPr>
+            </w:pPr>
+            <w:r>
+              <w:rPr>
+                <w:b/>
+                <w:bCs/>
+                <w:u w:val="single"/>
                 <w:lang w:bidi="ar-IQ"/>
               </w:rPr>
               <w:t>12</w:t>
@@ -2155,6 +2343,7 @@
               <w:rPr>
                 <w:b/>
                 <w:bCs/>
+                <w:u w:val="single"/>
                 <w:lang w:bidi="ar-IQ"/>
               </w:rPr>
             </w:pPr>
@@ -2177,11 +2366,15 @@
           <w:p>
             <w:pPr>
               <w:jc w:val="center"/>
-            </w:pPr>
-            <w:r>
-              <w:rPr>
-                <w:b/>
-                <w:bCs/>
+              <w:rPr>
+                <w:u w:val="single"/>
+              </w:rPr>
+            </w:pPr>
+            <w:r>
+              <w:rPr>
+                <w:b/>
+                <w:bCs/>
+                <w:u w:val="single"/>
                 <w:lang w:bidi="ar-IQ"/>
               </w:rPr>
               <w:t>13</w:t>
@@ -2190,6 +2383,7 @@
               <w:rPr>
                 <w:b/>
                 <w:bCs/>
+                <w:u w:val="single"/>
                 <w:lang w:bidi="ar-IQ"/>
               </w:rPr>
               <w:t>defult</w:t>
@@ -2209,11 +2403,15 @@
           <w:p>
             <w:pPr>
               <w:jc w:val="center"/>
-            </w:pPr>
-            <w:r>
-              <w:rPr>
-                <w:b/>
-                <w:bCs/>
+              <w:rPr>
+                <w:u w:val="single"/>
+              </w:rPr>
+            </w:pPr>
+            <w:r>
+              <w:rPr>
+                <w:b/>
+                <w:bCs/>
+                <w:u w:val="single"/>
                 <w:lang w:bidi="ar-IQ"/>
               </w:rPr>
               <w:t>13unit</w:t>
@@ -2234,11 +2432,15 @@
           <w:p>
             <w:pPr>
               <w:jc w:val="center"/>
-            </w:pPr>
-            <w:r>
-              <w:rPr>
-                <w:b/>
-                <w:bCs/>
+              <w:rPr>
+                <w:u w:val="single"/>
+              </w:rPr>
+            </w:pPr>
+            <w:r>
+              <w:rPr>
+                <w:b/>
+                <w:bCs/>
+                <w:u w:val="single"/>
                 <w:lang w:bidi="ar-IQ"/>
               </w:rPr>
               <w:t>13r</w:t>
@@ -2261,13 +2463,15 @@
               <w:rPr>
                 <w:b/>
                 <w:bCs/>
-                <w:lang w:bidi="ar-IQ"/>
-              </w:rPr>
-            </w:pPr>
-            <w:r>
-              <w:rPr>
-                <w:b/>
-                <w:bCs/>
+                <w:u w:val="single"/>
+                <w:lang w:bidi="ar-IQ"/>
+              </w:rPr>
+            </w:pPr>
+            <w:r>
+              <w:rPr>
+                <w:b/>
+                <w:bCs/>
+                <w:u w:val="single"/>
                 <w:lang w:bidi="ar-IQ"/>
               </w:rPr>
               <w:t>13</w:t>
@@ -2279,6 +2483,7 @@
               <w:rPr>
                 <w:b/>
                 <w:bCs/>
+                <w:u w:val="single"/>
                 <w:lang w:bidi="ar-IQ"/>
               </w:rPr>
             </w:pPr>
@@ -2301,11 +2506,15 @@
           <w:p>
             <w:pPr>
               <w:jc w:val="center"/>
-            </w:pPr>
-            <w:r>
-              <w:rPr>
-                <w:b/>
-                <w:bCs/>
+              <w:rPr>
+                <w:u w:val="single"/>
+              </w:rPr>
+            </w:pPr>
+            <w:r>
+              <w:rPr>
+                <w:b/>
+                <w:bCs/>
+                <w:u w:val="single"/>
                 <w:lang w:bidi="ar-IQ"/>
               </w:rPr>
               <w:t>14</w:t>
@@ -2314,6 +2523,7 @@
               <w:rPr>
                 <w:b/>
                 <w:bCs/>
+                <w:u w:val="single"/>
                 <w:lang w:bidi="ar-IQ"/>
               </w:rPr>
               <w:t>defult</w:t>
@@ -2333,11 +2543,15 @@
           <w:p>
             <w:pPr>
               <w:jc w:val="center"/>
-            </w:pPr>
-            <w:r>
-              <w:rPr>
-                <w:b/>
-                <w:bCs/>
+              <w:rPr>
+                <w:u w:val="single"/>
+              </w:rPr>
+            </w:pPr>
+            <w:r>
+              <w:rPr>
+                <w:b/>
+                <w:bCs/>
+                <w:u w:val="single"/>
                 <w:lang w:bidi="ar-IQ"/>
               </w:rPr>
               <w:t>14unit</w:t>
@@ -2358,11 +2572,15 @@
           <w:p>
             <w:pPr>
               <w:jc w:val="center"/>
-            </w:pPr>
-            <w:r>
-              <w:rPr>
-                <w:b/>
-                <w:bCs/>
+              <w:rPr>
+                <w:u w:val="single"/>
+              </w:rPr>
+            </w:pPr>
+            <w:r>
+              <w:rPr>
+                <w:b/>
+                <w:bCs/>
+                <w:u w:val="single"/>
                 <w:lang w:bidi="ar-IQ"/>
               </w:rPr>
               <w:t>14r</w:t>
@@ -2385,13 +2603,15 @@
               <w:rPr>
                 <w:b/>
                 <w:bCs/>
-                <w:lang w:bidi="ar-IQ"/>
-              </w:rPr>
-            </w:pPr>
-            <w:r>
-              <w:rPr>
-                <w:b/>
-                <w:bCs/>
+                <w:u w:val="single"/>
+                <w:lang w:bidi="ar-IQ"/>
+              </w:rPr>
+            </w:pPr>
+            <w:r>
+              <w:rPr>
+                <w:b/>
+                <w:bCs/>
+                <w:u w:val="single"/>
                 <w:lang w:bidi="ar-IQ"/>
               </w:rPr>
               <w:t>14</w:t>
@@ -2403,6 +2623,7 @@
               <w:rPr>
                 <w:b/>
                 <w:bCs/>
+                <w:u w:val="single"/>
                 <w:lang w:bidi="ar-IQ"/>
               </w:rPr>
             </w:pPr>
@@ -2425,11 +2646,15 @@
           <w:p>
             <w:pPr>
               <w:jc w:val="center"/>
-            </w:pPr>
-            <w:r>
-              <w:rPr>
-                <w:b/>
-                <w:bCs/>
+              <w:rPr>
+                <w:u w:val="single"/>
+              </w:rPr>
+            </w:pPr>
+            <w:r>
+              <w:rPr>
+                <w:b/>
+                <w:bCs/>
+                <w:u w:val="single"/>
                 <w:lang w:bidi="ar-IQ"/>
               </w:rPr>
               <w:t>15</w:t>
@@ -2438,6 +2663,7 @@
               <w:rPr>
                 <w:b/>
                 <w:bCs/>
+                <w:u w:val="single"/>
                 <w:lang w:bidi="ar-IQ"/>
               </w:rPr>
               <w:t>defult</w:t>
@@ -2457,11 +2683,15 @@
           <w:p>
             <w:pPr>
               <w:jc w:val="center"/>
-            </w:pPr>
-            <w:r>
-              <w:rPr>
-                <w:b/>
-                <w:bCs/>
+              <w:rPr>
+                <w:u w:val="single"/>
+              </w:rPr>
+            </w:pPr>
+            <w:r>
+              <w:rPr>
+                <w:b/>
+                <w:bCs/>
+                <w:u w:val="single"/>
                 <w:lang w:bidi="ar-IQ"/>
               </w:rPr>
               <w:t>15unit</w:t>
@@ -2482,11 +2712,15 @@
           <w:p>
             <w:pPr>
               <w:jc w:val="center"/>
-            </w:pPr>
-            <w:r>
-              <w:rPr>
-                <w:b/>
-                <w:bCs/>
+              <w:rPr>
+                <w:u w:val="single"/>
+              </w:rPr>
+            </w:pPr>
+            <w:r>
+              <w:rPr>
+                <w:b/>
+                <w:bCs/>
+                <w:u w:val="single"/>
                 <w:lang w:bidi="ar-IQ"/>
               </w:rPr>
               <w:t>15r</w:t>
@@ -2509,13 +2743,15 @@
               <w:rPr>
                 <w:b/>
                 <w:bCs/>
-                <w:lang w:bidi="ar-IQ"/>
-              </w:rPr>
-            </w:pPr>
-            <w:r>
-              <w:rPr>
-                <w:b/>
-                <w:bCs/>
+                <w:u w:val="single"/>
+                <w:lang w:bidi="ar-IQ"/>
+              </w:rPr>
+            </w:pPr>
+            <w:r>
+              <w:rPr>
+                <w:b/>
+                <w:bCs/>
+                <w:u w:val="single"/>
                 <w:lang w:bidi="ar-IQ"/>
               </w:rPr>
               <w:t>15</w:t>
@@ -2527,6 +2763,7 @@
               <w:rPr>
                 <w:b/>
                 <w:bCs/>
+                <w:u w:val="single"/>
                 <w:lang w:bidi="ar-IQ"/>
               </w:rPr>
             </w:pPr>
@@ -2549,11 +2786,15 @@
           <w:p>
             <w:pPr>
               <w:jc w:val="center"/>
-            </w:pPr>
-            <w:r>
-              <w:rPr>
-                <w:b/>
-                <w:bCs/>
+              <w:rPr>
+                <w:u w:val="single"/>
+              </w:rPr>
+            </w:pPr>
+            <w:r>
+              <w:rPr>
+                <w:b/>
+                <w:bCs/>
+                <w:u w:val="single"/>
                 <w:lang w:bidi="ar-IQ"/>
               </w:rPr>
               <w:t>16</w:t>
@@ -2562,6 +2803,7 @@
               <w:rPr>
                 <w:b/>
                 <w:bCs/>
+                <w:u w:val="single"/>
                 <w:lang w:bidi="ar-IQ"/>
               </w:rPr>
               <w:t>defult</w:t>
@@ -2581,11 +2823,15 @@
           <w:p>
             <w:pPr>
               <w:jc w:val="center"/>
-            </w:pPr>
-            <w:r>
-              <w:rPr>
-                <w:b/>
-                <w:bCs/>
+              <w:rPr>
+                <w:u w:val="single"/>
+              </w:rPr>
+            </w:pPr>
+            <w:r>
+              <w:rPr>
+                <w:b/>
+                <w:bCs/>
+                <w:u w:val="single"/>
                 <w:lang w:bidi="ar-IQ"/>
               </w:rPr>
               <w:t>16unit</w:t>
@@ -2606,11 +2852,15 @@
           <w:p>
             <w:pPr>
               <w:jc w:val="center"/>
-            </w:pPr>
-            <w:r>
-              <w:rPr>
-                <w:b/>
-                <w:bCs/>
+              <w:rPr>
+                <w:u w:val="single"/>
+              </w:rPr>
+            </w:pPr>
+            <w:r>
+              <w:rPr>
+                <w:b/>
+                <w:bCs/>
+                <w:u w:val="single"/>
                 <w:lang w:bidi="ar-IQ"/>
               </w:rPr>
               <w:t>16r</w:t>
@@ -2633,13 +2883,15 @@
               <w:rPr>
                 <w:b/>
                 <w:bCs/>
-                <w:lang w:bidi="ar-IQ"/>
-              </w:rPr>
-            </w:pPr>
-            <w:r>
-              <w:rPr>
-                <w:b/>
-                <w:bCs/>
+                <w:u w:val="single"/>
+                <w:lang w:bidi="ar-IQ"/>
+              </w:rPr>
+            </w:pPr>
+            <w:r>
+              <w:rPr>
+                <w:b/>
+                <w:bCs/>
+                <w:u w:val="single"/>
                 <w:lang w:bidi="ar-IQ"/>
               </w:rPr>
               <w:t>16</w:t>
@@ -2651,6 +2903,7 @@
               <w:rPr>
                 <w:b/>
                 <w:bCs/>
+                <w:u w:val="single"/>
                 <w:lang w:bidi="ar-IQ"/>
               </w:rPr>
             </w:pPr>
@@ -2673,11 +2926,15 @@
           <w:p>
             <w:pPr>
               <w:jc w:val="center"/>
-            </w:pPr>
-            <w:r>
-              <w:rPr>
-                <w:b/>
-                <w:bCs/>
+              <w:rPr>
+                <w:u w:val="single"/>
+              </w:rPr>
+            </w:pPr>
+            <w:r>
+              <w:rPr>
+                <w:b/>
+                <w:bCs/>
+                <w:u w:val="single"/>
                 <w:lang w:bidi="ar-IQ"/>
               </w:rPr>
               <w:t>17</w:t>
@@ -2686,6 +2943,7 @@
               <w:rPr>
                 <w:b/>
                 <w:bCs/>
+                <w:u w:val="single"/>
                 <w:lang w:bidi="ar-IQ"/>
               </w:rPr>
               <w:t>defult</w:t>
@@ -2705,14 +2963,21 @@
           <w:p>
             <w:pPr>
               <w:jc w:val="center"/>
-            </w:pPr>
-            <w:r>
+              <w:rPr>
+                <w:u w:val="single"/>
+              </w:rPr>
+            </w:pPr>
+            <w:r>
+              <w:rPr>
+                <w:u w:val="single"/>
+              </w:rPr>
               <w:t>17</w:t>
             </w:r>
             <w:r>
               <w:rPr>
                 <w:b/>
                 <w:bCs/>
+                <w:u w:val="single"/>
                 <w:lang w:bidi="ar-IQ"/>
               </w:rPr>
               <w:t>unit</w:t>
@@ -2733,11 +2998,15 @@
           <w:p>
             <w:pPr>
               <w:jc w:val="center"/>
-            </w:pPr>
-            <w:r>
-              <w:rPr>
-                <w:b/>
-                <w:bCs/>
+              <w:rPr>
+                <w:u w:val="single"/>
+              </w:rPr>
+            </w:pPr>
+            <w:r>
+              <w:rPr>
+                <w:b/>
+                <w:bCs/>
+                <w:u w:val="single"/>
                 <w:lang w:bidi="ar-IQ"/>
               </w:rPr>
               <w:t>17r</w:t>
@@ -2760,13 +3029,15 @@
               <w:rPr>
                 <w:b/>
                 <w:bCs/>
-                <w:lang w:bidi="ar-IQ"/>
-              </w:rPr>
-            </w:pPr>
-            <w:r>
-              <w:rPr>
-                <w:b/>
-                <w:bCs/>
+                <w:u w:val="single"/>
+                <w:lang w:bidi="ar-IQ"/>
+              </w:rPr>
+            </w:pPr>
+            <w:r>
+              <w:rPr>
+                <w:b/>
+                <w:bCs/>
+                <w:u w:val="single"/>
                 <w:lang w:bidi="ar-IQ"/>
               </w:rPr>
               <w:t>17</w:t>
@@ -2778,6 +3049,7 @@
               <w:rPr>
                 <w:b/>
                 <w:bCs/>
+                <w:u w:val="single"/>
                 <w:lang w:bidi="ar-IQ"/>
               </w:rPr>
             </w:pPr>
@@ -2800,11 +3072,15 @@
           <w:p>
             <w:pPr>
               <w:jc w:val="center"/>
-            </w:pPr>
-            <w:r>
-              <w:rPr>
-                <w:b/>
-                <w:bCs/>
+              <w:rPr>
+                <w:u w:val="single"/>
+              </w:rPr>
+            </w:pPr>
+            <w:r>
+              <w:rPr>
+                <w:b/>
+                <w:bCs/>
+                <w:u w:val="single"/>
                 <w:lang w:bidi="ar-IQ"/>
               </w:rPr>
               <w:t>18</w:t>
@@ -2813,6 +3089,7 @@
               <w:rPr>
                 <w:b/>
                 <w:bCs/>
+                <w:u w:val="single"/>
                 <w:lang w:bidi="ar-IQ"/>
               </w:rPr>
               <w:t>defult</w:t>
@@ -2832,11 +3109,15 @@
           <w:p>
             <w:pPr>
               <w:jc w:val="center"/>
-            </w:pPr>
-            <w:r>
-              <w:rPr>
-                <w:b/>
-                <w:bCs/>
+              <w:rPr>
+                <w:u w:val="single"/>
+              </w:rPr>
+            </w:pPr>
+            <w:r>
+              <w:rPr>
+                <w:b/>
+                <w:bCs/>
+                <w:u w:val="single"/>
                 <w:lang w:bidi="ar-IQ"/>
               </w:rPr>
               <w:t>18unit</w:t>
@@ -2857,11 +3138,15 @@
           <w:p>
             <w:pPr>
               <w:jc w:val="center"/>
-            </w:pPr>
-            <w:r>
-              <w:rPr>
-                <w:b/>
-                <w:bCs/>
+              <w:rPr>
+                <w:u w:val="single"/>
+              </w:rPr>
+            </w:pPr>
+            <w:r>
+              <w:rPr>
+                <w:b/>
+                <w:bCs/>
+                <w:u w:val="single"/>
                 <w:lang w:bidi="ar-IQ"/>
               </w:rPr>
               <w:t>18r</w:t>
@@ -2884,13 +3169,15 @@
               <w:rPr>
                 <w:b/>
                 <w:bCs/>
-                <w:lang w:bidi="ar-IQ"/>
-              </w:rPr>
-            </w:pPr>
-            <w:r>
-              <w:rPr>
-                <w:b/>
-                <w:bCs/>
+                <w:u w:val="single"/>
+                <w:lang w:bidi="ar-IQ"/>
+              </w:rPr>
+            </w:pPr>
+            <w:r>
+              <w:rPr>
+                <w:b/>
+                <w:bCs/>
+                <w:u w:val="single"/>
                 <w:lang w:bidi="ar-IQ"/>
               </w:rPr>
               <w:t>18</w:t>
@@ -2902,6 +3189,7 @@
               <w:rPr>
                 <w:b/>
                 <w:bCs/>
+                <w:u w:val="single"/>
                 <w:lang w:bidi="ar-IQ"/>
               </w:rPr>
             </w:pPr>
@@ -2924,11 +3212,15 @@
           <w:p>
             <w:pPr>
               <w:jc w:val="center"/>
-            </w:pPr>
-            <w:r>
-              <w:rPr>
-                <w:b/>
-                <w:bCs/>
+              <w:rPr>
+                <w:u w:val="single"/>
+              </w:rPr>
+            </w:pPr>
+            <w:r>
+              <w:rPr>
+                <w:b/>
+                <w:bCs/>
+                <w:u w:val="single"/>
                 <w:lang w:bidi="ar-IQ"/>
               </w:rPr>
               <w:t>19</w:t>
@@ -2937,6 +3229,7 @@
               <w:rPr>
                 <w:b/>
                 <w:bCs/>
+                <w:u w:val="single"/>
                 <w:lang w:bidi="ar-IQ"/>
               </w:rPr>
               <w:t>defult</w:t>
@@ -2956,11 +3249,15 @@
           <w:p>
             <w:pPr>
               <w:jc w:val="center"/>
-            </w:pPr>
-            <w:r>
-              <w:rPr>
-                <w:b/>
-                <w:bCs/>
+              <w:rPr>
+                <w:u w:val="single"/>
+              </w:rPr>
+            </w:pPr>
+            <w:r>
+              <w:rPr>
+                <w:b/>
+                <w:bCs/>
+                <w:u w:val="single"/>
                 <w:lang w:bidi="ar-IQ"/>
               </w:rPr>
               <w:t>19unit</w:t>
@@ -2981,11 +3278,15 @@
           <w:p>
             <w:pPr>
               <w:jc w:val="center"/>
-            </w:pPr>
-            <w:r>
-              <w:rPr>
-                <w:b/>
-                <w:bCs/>
+              <w:rPr>
+                <w:u w:val="single"/>
+              </w:rPr>
+            </w:pPr>
+            <w:r>
+              <w:rPr>
+                <w:b/>
+                <w:bCs/>
+                <w:u w:val="single"/>
                 <w:lang w:bidi="ar-IQ"/>
               </w:rPr>
               <w:t>19r</w:t>
@@ -3008,13 +3309,15 @@
               <w:rPr>
                 <w:b/>
                 <w:bCs/>
-                <w:lang w:bidi="ar-IQ"/>
-              </w:rPr>
-            </w:pPr>
-            <w:r>
-              <w:rPr>
-                <w:b/>
-                <w:bCs/>
+                <w:u w:val="single"/>
+                <w:lang w:bidi="ar-IQ"/>
+              </w:rPr>
+            </w:pPr>
+            <w:r>
+              <w:rPr>
+                <w:b/>
+                <w:bCs/>
+                <w:u w:val="single"/>
                 <w:lang w:bidi="ar-IQ"/>
               </w:rPr>
               <w:t>19</w:t>
@@ -3026,6 +3329,7 @@
               <w:rPr>
                 <w:b/>
                 <w:bCs/>
+                <w:u w:val="single"/>
                 <w:lang w:bidi="ar-IQ"/>
               </w:rPr>
             </w:pPr>
@@ -3047,11 +3351,15 @@
           <w:p>
             <w:pPr>
               <w:jc w:val="center"/>
-            </w:pPr>
-            <w:r>
-              <w:rPr>
-                <w:b/>
-                <w:bCs/>
+              <w:rPr>
+                <w:u w:val="single"/>
+              </w:rPr>
+            </w:pPr>
+            <w:r>
+              <w:rPr>
+                <w:b/>
+                <w:bCs/>
+                <w:u w:val="single"/>
                 <w:lang w:bidi="ar-IQ"/>
               </w:rPr>
               <w:t>20</w:t>
@@ -3060,6 +3368,7 @@
               <w:rPr>
                 <w:b/>
                 <w:bCs/>
+                <w:u w:val="single"/>
                 <w:lang w:bidi="ar-IQ"/>
               </w:rPr>
               <w:t>defult</w:t>
@@ -3078,11 +3387,15 @@
           <w:p>
             <w:pPr>
               <w:jc w:val="center"/>
-            </w:pPr>
-            <w:r>
-              <w:rPr>
-                <w:b/>
-                <w:bCs/>
+              <w:rPr>
+                <w:u w:val="single"/>
+              </w:rPr>
+            </w:pPr>
+            <w:r>
+              <w:rPr>
+                <w:b/>
+                <w:bCs/>
+                <w:u w:val="single"/>
                 <w:lang w:bidi="ar-IQ"/>
               </w:rPr>
               <w:t>20unit</w:t>
@@ -3103,11 +3416,15 @@
           <w:p>
             <w:pPr>
               <w:jc w:val="center"/>
-            </w:pPr>
-            <w:r>
-              <w:rPr>
-                <w:b/>
-                <w:bCs/>
+              <w:rPr>
+                <w:u w:val="single"/>
+              </w:rPr>
+            </w:pPr>
+            <w:r>
+              <w:rPr>
+                <w:b/>
+                <w:bCs/>
+                <w:u w:val="single"/>
                 <w:lang w:bidi="ar-IQ"/>
               </w:rPr>
               <w:t>20r</w:t>
@@ -3130,13 +3447,15 @@
               <w:rPr>
                 <w:b/>
                 <w:bCs/>
-                <w:lang w:bidi="ar-IQ"/>
-              </w:rPr>
-            </w:pPr>
-            <w:r>
-              <w:rPr>
-                <w:b/>
-                <w:bCs/>
+                <w:u w:val="single"/>
+                <w:lang w:bidi="ar-IQ"/>
+              </w:rPr>
+            </w:pPr>
+            <w:r>
+              <w:rPr>
+                <w:b/>
+                <w:bCs/>
+                <w:u w:val="single"/>
                 <w:lang w:bidi="ar-IQ"/>
               </w:rPr>
               <w:t>20</w:t>
@@ -3148,6 +3467,7 @@
               <w:rPr>
                 <w:b/>
                 <w:bCs/>
+                <w:u w:val="single"/>
                 <w:lang w:bidi="ar-IQ"/>
               </w:rPr>
             </w:pPr>
@@ -3172,6 +3492,43 @@
                 <w:rtl/>
               </w:rPr>
             </w:pPr>
+            <w:r>
+              <w:rPr>
+                <w:rFonts w:ascii="Tahoma" w:hAnsi="Tahoma" w:cs="Tahoma"/>
+                <w:b/>
+                <w:bCs/>
+                <w:noProof/>
+              </w:rPr>
+              <w:pict>
+                <v:shapetype id="_x0000_t202" coordsize="21600,21600" o:spt="202" path="m,l,21600r21600,l21600,xe">
+                  <v:stroke joinstyle="miter"/>
+                  <v:path gradientshapeok="t" o:connecttype="rect"/>
+                </v:shapetype>
+                <v:shape id="_x0000_s1047" type="#_x0000_t202" style="position:absolute;left:0;text-align:left;margin-left:.25pt;margin-top:4pt;width:72.6pt;height:41.4pt;z-index:251665408;mso-position-horizontal-relative:text;mso-position-vertical-relative:text">
+                  <v:shadow on="t" type="perspective" opacity=".5" origin=",.5" offset="0,0" matrix=",-56756f,,.5"/>
+                  <v:textbox>
+                    <w:txbxContent>
+                      <w:p>
+                        <w:pPr>
+                          <w:jc w:val="center"/>
+                          <w:rPr>
+                            <w:sz w:val="56"/>
+                            <w:szCs w:val="56"/>
+                          </w:rPr>
+                        </w:pPr>
+                        <w:r>
+                          <w:rPr>
+                            <w:sz w:val="56"/>
+                            <w:szCs w:val="56"/>
+                          </w:rPr>
+                          <w:t>1</w:t>
+                        </w:r>
+                      </w:p>
+                    </w:txbxContent>
+                  </v:textbox>
+                </v:shape>
+              </w:pict>
+            </w:r>
             <w:r>
               <w:rPr>
                 <w:rFonts w:ascii="Tahoma" w:hAnsi="Tahoma" w:cs="Tahoma"/>
@@ -4016,7 +4373,7 @@
 </file>
 
 <file path=customXml/itemProps1.xml><?xml version="1.0" encoding="utf-8"?>
-<ds:datastoreItem xmlns:ds="http://schemas.openxmlformats.org/officeDocument/2006/customXml" ds:itemID="{A8B046F3-F99F-4421-8711-F7750FABAC49}">
+<ds:datastoreItem xmlns:ds="http://schemas.openxmlformats.org/officeDocument/2006/customXml" ds:itemID="{0488B266-EC0F-4733-AA90-A89814D63CBB}">
   <ds:schemaRefs>
     <ds:schemaRef ds:uri="http://schemas.openxmlformats.org/officeDocument/2006/bibliography"/>
   </ds:schemaRefs>

</xml_diff>